<commit_message>
Versão atualizada do relatório
</commit_message>
<xml_diff>
--- a/doc/Relatório_LI3_Grupo1.docx
+++ b/doc/Relatório_LI3_Grupo1.docx
@@ -213,11 +213,6 @@
     </w:p>
     <w:p>
       <w:pPr>
-        <w:jc w:val="center"/>
-      </w:pPr>
-    </w:p>
-    <w:p>
-      <w:pPr>
         <w:pStyle w:val="Ttulo"/>
         <w:jc w:val="center"/>
         <w:rPr>
@@ -269,8 +264,8 @@
         </w:rPr>
         <w:drawing>
           <wp:inline distT="0" distB="0" distL="0" distR="0" wp14:anchorId="798B7438" wp14:editId="75F67390">
-            <wp:extent cx="895350" cy="1476375"/>
-            <wp:effectExtent l="0" t="0" r="0" b="9525"/>
+            <wp:extent cx="756715" cy="1247775"/>
+            <wp:effectExtent l="0" t="0" r="5715" b="0"/>
             <wp:docPr id="20" name="Imagem 20"/>
             <wp:cNvGraphicFramePr>
               <a:graphicFrameLocks xmlns:a="http://schemas.openxmlformats.org/drawingml/2006/main" noChangeAspect="1"/>
@@ -305,7 +300,7 @@
                   <pic:spPr bwMode="auto">
                     <a:xfrm>
                       <a:off x="0" y="0"/>
-                      <a:ext cx="895350" cy="1476375"/>
+                      <a:ext cx="766716" cy="1264265"/>
                     </a:xfrm>
                     <a:prstGeom prst="rect">
                       <a:avLst/>
@@ -446,7 +441,7 @@
         <w:t xml:space="preserve">, onde </w:t>
       </w:r>
       <w:r>
-        <w:t>incluimos</w:t>
+        <w:t>incluímos</w:t>
       </w:r>
       <w:r>
         <w:t xml:space="preserve"> as seguintes definições:</w:t>
@@ -477,10 +472,10 @@
             <v:path o:extrusionok="f" gradientshapeok="t" o:connecttype="rect"/>
             <o:lock v:ext="edit" aspectratio="t"/>
           </v:shapetype>
-          <v:shape id="_x0000_i1025" type="#_x0000_t75" style="width:425.25pt;height:90pt" o:ole="">
+          <v:shape id="_x0000_i1025" type="#_x0000_t75" style="width:425.2pt;height:90.05pt" o:ole="">
             <v:imagedata r:id="rId10" o:title=""/>
           </v:shape>
-          <o:OLEObject Type="Embed" ProgID="Word.OpenDocumentText.12" ShapeID="_x0000_i1025" DrawAspect="Content" ObjectID="_1523058801" r:id="rId11"/>
+          <o:OLEObject Type="Embed" ProgID="Word.OpenDocumentText.12" ShapeID="_x0000_i1025" DrawAspect="Content" ObjectID="_1523089254" r:id="rId11"/>
         </w:object>
       </w:r>
     </w:p>
@@ -1000,7 +995,13 @@
         <w:jc w:val="both"/>
       </w:pPr>
       <w:r>
-        <w:t>Função para atualizar o valor de um nodo de uma AVL:</w:t>
+        <w:t xml:space="preserve">Função </w:t>
+      </w:r>
+      <w:r>
+        <w:t>que atualiza</w:t>
+      </w:r>
+      <w:r>
+        <w:t xml:space="preserve"> o valor de um nodo de uma AVL:</w:t>
       </w:r>
     </w:p>
     <w:p>
@@ -1134,7 +1135,13 @@
         </w:rPr>
       </w:pPr>
       <w:r>
-        <w:t>Função para libertar a memória alocada para o valor guardado no nodo de uma AVL:</w:t>
+        <w:t xml:space="preserve">Função </w:t>
+      </w:r>
+      <w:r>
+        <w:t>que liberta</w:t>
+      </w:r>
+      <w:r>
+        <w:t xml:space="preserve"> a memória alocada para o valor guardado no nodo de uma AVL:</w:t>
       </w:r>
     </w:p>
     <w:p>
@@ -1191,6 +1198,11 @@
     </w:p>
     <w:p/>
     <w:p>
+      <w:pPr>
+        <w:tabs>
+          <w:tab w:val="left" w:pos="6900"/>
+        </w:tabs>
+      </w:pPr>
       <w:r>
         <w:t xml:space="preserve">No ficheiro </w:t>
       </w:r>
@@ -1214,6 +1226,9 @@
       </w:r>
       <w:r>
         <w:t xml:space="preserve"> duas estruturas de dados:</w:t>
+      </w:r>
+      <w:r>
+        <w:tab/>
       </w:r>
     </w:p>
     <w:p/>
@@ -1472,9 +1487,6 @@
                           <w:p>
                             <w:pPr>
                               <w:jc w:val="both"/>
-                              <w:rPr>
-                                <w:lang w:val="en-US"/>
-                              </w:rPr>
                             </w:pPr>
                             <w:r>
                               <w:rPr>
@@ -1483,9 +1495,6 @@
                               <w:tab/>
                             </w:r>
                             <w:r>
-                              <w:rPr>
-                                <w:lang w:val="en-US"/>
-                              </w:rPr>
                               <w:t>AVL_NODO* raiz;</w:t>
                             </w:r>
                           </w:p>
@@ -1494,9 +1503,6 @@
                               <w:jc w:val="both"/>
                             </w:pPr>
                             <w:r>
-                              <w:rPr>
-                                <w:lang w:val="en-US"/>
-                              </w:rPr>
                               <w:tab/>
                             </w:r>
                             <w:r>
@@ -1621,6 +1627,9 @@
                             <w:r>
                               <w:t>– apontador para uma função que liberta a memória alocada para o valor guardado num nodo.</w:t>
                             </w:r>
+                            <w:r>
+                              <w:t xml:space="preserve"> Se este for NULL, é usada a função free().</w:t>
+                            </w:r>
                           </w:p>
                           <w:p>
                             <w:pPr>
@@ -1705,9 +1714,6 @@
                     <w:p>
                       <w:pPr>
                         <w:jc w:val="both"/>
-                        <w:rPr>
-                          <w:lang w:val="en-US"/>
-                        </w:rPr>
                       </w:pPr>
                       <w:r>
                         <w:rPr>
@@ -1716,9 +1722,6 @@
                         <w:tab/>
                       </w:r>
                       <w:r>
-                        <w:rPr>
-                          <w:lang w:val="en-US"/>
-                        </w:rPr>
                         <w:t>AVL_NODO* raiz;</w:t>
                       </w:r>
                     </w:p>
@@ -1727,9 +1730,6 @@
                         <w:jc w:val="both"/>
                       </w:pPr>
                       <w:r>
-                        <w:rPr>
-                          <w:lang w:val="en-US"/>
-                        </w:rPr>
                         <w:tab/>
                       </w:r>
                       <w:r>
@@ -1854,6 +1854,9 @@
                       <w:r>
                         <w:t>– apontador para uma função que liberta a memória alocada para o valor guardado num nodo.</w:t>
                       </w:r>
+                      <w:r>
+                        <w:t xml:space="preserve"> Se este for NULL, é usada a função free().</w:t>
+                      </w:r>
                     </w:p>
                     <w:p>
                       <w:pPr>
@@ -1886,7 +1889,7 @@
           <mc:Choice Requires="wps">
             <w:drawing>
               <wp:inline distT="0" distB="0" distL="0" distR="0" wp14:anchorId="6E765006" wp14:editId="4BE8DA82">
-                <wp:extent cx="2819400" cy="4714240"/>
+                <wp:extent cx="2819400" cy="4885690"/>
                 <wp:effectExtent l="0" t="0" r="19050" b="10160"/>
                 <wp:docPr id="6" name="Caixa de Texto 2"/>
                 <wp:cNvGraphicFramePr>
@@ -1901,7 +1904,7 @@
                       <wps:spPr bwMode="auto">
                         <a:xfrm>
                           <a:off x="0" y="0"/>
-                          <a:ext cx="2819400" cy="4714240"/>
+                          <a:ext cx="2819400" cy="4885690"/>
                         </a:xfrm>
                         <a:prstGeom prst="rect">
                           <a:avLst/>
@@ -1969,15 +1972,14 @@
                           <w:p>
                             <w:pPr>
                               <w:jc w:val="both"/>
-                              <w:rPr>
-                                <w:lang w:val="en-US"/>
-                              </w:rPr>
                             </w:pPr>
                             <w:r>
                               <w:rPr>
                                 <w:lang w:val="en-US"/>
                               </w:rPr>
                               <w:tab/>
+                            </w:r>
+                            <w:r>
                               <w:t>void* valor;</w:t>
                             </w:r>
                           </w:p>
@@ -1986,9 +1988,6 @@
                               <w:jc w:val="both"/>
                             </w:pPr>
                             <w:r>
-                              <w:rPr>
-                                <w:lang w:val="en-US"/>
-                              </w:rPr>
                               <w:tab/>
                             </w:r>
                             <w:r>
@@ -2110,7 +2109,7 @@
           </mc:Choice>
           <mc:Fallback>
             <w:pict>
-              <v:shape w14:anchorId="6E765006" id="_x0000_s1027" type="#_x0000_t202" style="width:222pt;height:371.2pt;visibility:visible;mso-wrap-style:square;mso-left-percent:-10001;mso-top-percent:-10001;mso-position-horizontal:absolute;mso-position-horizontal-relative:char;mso-position-vertical:absolute;mso-position-vertical-relative:line;mso-left-percent:-10001;mso-top-percent:-10001;v-text-anchor:top" o:gfxdata="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">
+              <v:shape w14:anchorId="6E765006" id="_x0000_s1027" type="#_x0000_t202" style="width:222pt;height:384.7pt;visibility:visible;mso-wrap-style:square;mso-left-percent:-10001;mso-top-percent:-10001;mso-position-horizontal:absolute;mso-position-horizontal-relative:char;mso-position-vertical:absolute;mso-position-vertical-relative:line;mso-left-percent:-10001;mso-top-percent:-10001;v-text-anchor:top" o:gfxdata="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">
                 <v:textbox>
                   <w:txbxContent>
                     <w:p>
@@ -2162,15 +2161,14 @@
                     <w:p>
                       <w:pPr>
                         <w:jc w:val="both"/>
-                        <w:rPr>
-                          <w:lang w:val="en-US"/>
-                        </w:rPr>
                       </w:pPr>
                       <w:r>
                         <w:rPr>
                           <w:lang w:val="en-US"/>
                         </w:rPr>
                         <w:tab/>
+                      </w:r>
+                      <w:r>
                         <w:t>void* valor;</w:t>
                       </w:r>
                     </w:p>
@@ -2179,9 +2177,6 @@
                         <w:jc w:val="both"/>
                       </w:pPr>
                       <w:r>
-                        <w:rPr>
-                          <w:lang w:val="en-US"/>
-                        </w:rPr>
                         <w:tab/>
                       </w:r>
                       <w:r>
@@ -2528,6 +2523,7 @@
     <w:p>
       <w:pPr>
         <w:pStyle w:val="ListBullet0"/>
+        <w:jc w:val="both"/>
       </w:pPr>
       <w:r>
         <w:t xml:space="preserve">AVL </w:t>
@@ -2550,6 +2546,7 @@
           <w:numId w:val="0"/>
         </w:numPr>
         <w:ind w:left="708"/>
+        <w:jc w:val="both"/>
       </w:pPr>
       <w:r>
         <w:t>Atualizador atualiza,</w:t>
@@ -2563,6 +2560,7 @@
           <w:numId w:val="0"/>
         </w:numPr>
         <w:ind w:left="708"/>
+        <w:jc w:val="both"/>
       </w:pPr>
       <w:r>
         <w:t>Comparador compara,</w:t>
@@ -2576,6 +2574,7 @@
           <w:numId w:val="0"/>
         </w:numPr>
         <w:ind w:left="708"/>
+        <w:jc w:val="both"/>
       </w:pPr>
       <w:r>
         <w:t>Duplicador duplica,</w:t>
@@ -2589,6 +2588,7 @@
           <w:numId w:val="0"/>
         </w:numPr>
         <w:ind w:left="708"/>
+        <w:jc w:val="both"/>
       </w:pPr>
       <w:r>
         <w:t>LibertarNodo</w:t>
@@ -2608,6 +2608,7 @@
           <w:numId w:val="0"/>
         </w:numPr>
         <w:ind w:left="360"/>
+        <w:jc w:val="both"/>
       </w:pPr>
       <w:r>
         <w:t>)</w:t>
@@ -2615,6 +2616,7 @@
     </w:p>
     <w:p>
       <w:pPr>
+        <w:jc w:val="both"/>
         <w:rPr>
           <w:rFonts w:asciiTheme="minorHAnsi" w:hAnsiTheme="minorHAnsi"/>
           <w:sz w:val="20"/>
@@ -2679,20 +2681,49 @@
         <w:rPr>
           <w:rFonts w:asciiTheme="minorHAnsi" w:hAnsiTheme="minorHAnsi"/>
           <w:b/>
-          <w:sz w:val="20"/>
-          <w:szCs w:val="20"/>
-          <w:lang w:val="pt-PT"/>
-        </w:rPr>
-        <w:t xml:space="preserve">AVISO: </w:t>
-      </w:r>
-      <w:r>
-        <w:rPr>
-          <w:rFonts w:asciiTheme="minorHAnsi" w:hAnsiTheme="minorHAnsi"/>
-          <w:sz w:val="20"/>
-          <w:szCs w:val="20"/>
-          <w:lang w:val="pt-PT"/>
-        </w:rPr>
-        <w:t xml:space="preserve">Se o utilizador não passar uma função de duplicação, não é criada uma cópia aquando da inserção de um valor na AVL e as funções de </w:t>
+          <w:color w:val="FF0000"/>
+          <w:sz w:val="20"/>
+          <w:szCs w:val="20"/>
+          <w:lang w:val="pt-PT"/>
+        </w:rPr>
+        <w:t>AVISO:</w:t>
+      </w:r>
+      <w:r>
+        <w:rPr>
+          <w:rFonts w:asciiTheme="minorHAnsi" w:hAnsiTheme="minorHAnsi"/>
+          <w:b/>
+          <w:sz w:val="20"/>
+          <w:szCs w:val="20"/>
+          <w:lang w:val="pt-PT"/>
+        </w:rPr>
+        <w:t xml:space="preserve"> </w:t>
+      </w:r>
+      <w:r>
+        <w:rPr>
+          <w:rFonts w:asciiTheme="minorHAnsi" w:hAnsiTheme="minorHAnsi"/>
+          <w:sz w:val="20"/>
+          <w:szCs w:val="20"/>
+          <w:lang w:val="pt-PT"/>
+        </w:rPr>
+        <w:t>Se o utilizador não passar uma função de duplicação, não é criada uma cópia aquando da inserção de</w:t>
+      </w:r>
+      <w:r>
+        <w:rPr>
+          <w:rFonts w:asciiTheme="minorHAnsi" w:hAnsiTheme="minorHAnsi"/>
+          <w:sz w:val="20"/>
+          <w:szCs w:val="20"/>
+          <w:lang w:val="pt-PT"/>
+        </w:rPr>
+        <w:t xml:space="preserve"> um valor na AVL e as funções</w:t>
+      </w:r>
+      <w:r>
+        <w:rPr>
+          <w:rFonts w:asciiTheme="minorHAnsi" w:hAnsiTheme="minorHAnsi"/>
+          <w:sz w:val="20"/>
+          <w:szCs w:val="20"/>
+          <w:lang w:val="pt-PT"/>
+        </w:rPr>
+        <w:t xml:space="preserve"> </w:t>
       </w:r>
       <w:r>
         <w:rPr>
@@ -2789,6 +2820,7 @@
     <w:p>
       <w:pPr>
         <w:pStyle w:val="ListBullet0"/>
+        <w:jc w:val="both"/>
       </w:pPr>
       <w:r>
         <w:rPr>
@@ -2830,6 +2862,7 @@
     </w:p>
     <w:p>
       <w:pPr>
+        <w:jc w:val="both"/>
         <w:rPr>
           <w:rFonts w:asciiTheme="minorHAnsi" w:hAnsiTheme="minorHAnsi"/>
           <w:iCs/>
@@ -2841,35 +2874,73 @@
     <w:p>
       <w:pPr>
         <w:ind w:left="360"/>
-        <w:rPr>
-          <w:rFonts w:asciiTheme="minorHAnsi" w:hAnsiTheme="minorHAnsi"/>
-          <w:iCs/>
-          <w:sz w:val="20"/>
-          <w:szCs w:val="20"/>
-        </w:rPr>
-      </w:pPr>
-      <w:r>
-        <w:rPr>
-          <w:rFonts w:asciiTheme="minorHAnsi" w:hAnsiTheme="minorHAnsi"/>
-          <w:iCs/>
-          <w:sz w:val="20"/>
-          <w:szCs w:val="20"/>
-        </w:rPr>
-        <w:t>Insere um valor numa AVL previamente criada. Se tiver sido passado um duplicador aquando da criação da arvore, o valor inserido é uma cópia do original</w:t>
-      </w:r>
-      <w:r>
-        <w:rPr>
-          <w:rFonts w:asciiTheme="minorHAnsi" w:hAnsiTheme="minorHAnsi"/>
-          <w:iCs/>
-          <w:sz w:val="20"/>
-          <w:szCs w:val="20"/>
-        </w:rPr>
-        <w:t>. Caso contrário, é o original.</w:t>
+        <w:jc w:val="both"/>
+        <w:rPr>
+          <w:rFonts w:asciiTheme="minorHAnsi" w:hAnsiTheme="minorHAnsi"/>
+          <w:iCs/>
+          <w:sz w:val="20"/>
+          <w:szCs w:val="20"/>
+        </w:rPr>
+      </w:pPr>
+      <w:r>
+        <w:rPr>
+          <w:rFonts w:asciiTheme="minorHAnsi" w:hAnsiTheme="minorHAnsi"/>
+          <w:iCs/>
+          <w:sz w:val="20"/>
+          <w:szCs w:val="20"/>
+        </w:rPr>
+        <w:t xml:space="preserve">Insere um valor numa AVL previamente criada. </w:t>
+      </w:r>
+      <w:r>
+        <w:rPr>
+          <w:rFonts w:asciiTheme="minorHAnsi" w:hAnsiTheme="minorHAnsi"/>
+          <w:iCs/>
+          <w:sz w:val="20"/>
+          <w:szCs w:val="20"/>
+        </w:rPr>
+        <w:t>Caso tenha</w:t>
+      </w:r>
+      <w:r>
+        <w:rPr>
+          <w:rFonts w:asciiTheme="minorHAnsi" w:hAnsiTheme="minorHAnsi"/>
+          <w:iCs/>
+          <w:sz w:val="20"/>
+          <w:szCs w:val="20"/>
+        </w:rPr>
+        <w:t xml:space="preserve"> sido passado um duplicador aquando da criação da arvore, o valor inserido é uma cópia do original</w:t>
+      </w:r>
+      <w:r>
+        <w:rPr>
+          <w:rFonts w:asciiTheme="minorHAnsi" w:hAnsiTheme="minorHAnsi"/>
+          <w:iCs/>
+          <w:sz w:val="20"/>
+          <w:szCs w:val="20"/>
+        </w:rPr>
+        <w:t xml:space="preserve">. </w:t>
+      </w:r>
+      <w:r>
+        <w:rPr>
+          <w:rFonts w:asciiTheme="minorHAnsi" w:hAnsiTheme="minorHAnsi"/>
+          <w:iCs/>
+          <w:sz w:val="20"/>
+          <w:szCs w:val="20"/>
+        </w:rPr>
+        <w:t>Caso contrário</w:t>
+      </w:r>
+      <w:r>
+        <w:rPr>
+          <w:rFonts w:asciiTheme="minorHAnsi" w:hAnsiTheme="minorHAnsi"/>
+          <w:iCs/>
+          <w:sz w:val="20"/>
+          <w:szCs w:val="20"/>
+        </w:rPr>
+        <w:t>, é o original.</w:t>
       </w:r>
     </w:p>
     <w:p>
       <w:pPr>
         <w:ind w:firstLine="360"/>
+        <w:jc w:val="both"/>
         <w:rPr>
           <w:rFonts w:asciiTheme="minorHAnsi" w:hAnsiTheme="minorHAnsi"/>
           <w:b/>
@@ -2891,6 +2962,7 @@
     </w:p>
     <w:p>
       <w:pPr>
+        <w:jc w:val="both"/>
         <w:rPr>
           <w:rFonts w:asciiTheme="minorHAnsi" w:hAnsiTheme="minorHAnsi"/>
           <w:sz w:val="20"/>
@@ -2917,6 +2989,7 @@
     </w:p>
     <w:p>
       <w:pPr>
+        <w:jc w:val="both"/>
         <w:rPr>
           <w:rFonts w:asciiTheme="minorHAnsi" w:hAnsiTheme="minorHAnsi"/>
           <w:sz w:val="20"/>
@@ -2927,6 +3000,7 @@
     <w:p>
       <w:pPr>
         <w:pStyle w:val="ListBullet0"/>
+        <w:jc w:val="both"/>
       </w:pPr>
       <w:r>
         <w:t>AVL</w:t>
@@ -2945,6 +3019,7 @@
       <w:pPr>
         <w:pStyle w:val="Listacommarcas3"/>
         <w:ind w:left="0" w:firstLine="0"/>
+        <w:jc w:val="both"/>
         <w:rPr>
           <w:rFonts w:asciiTheme="minorHAnsi" w:hAnsiTheme="minorHAnsi"/>
           <w:sz w:val="20"/>
@@ -2956,6 +3031,7 @@
     <w:p>
       <w:pPr>
         <w:ind w:firstLine="360"/>
+        <w:jc w:val="both"/>
         <w:rPr>
           <w:rFonts w:asciiTheme="minorHAnsi" w:hAnsiTheme="minorHAnsi"/>
           <w:sz w:val="20"/>
@@ -2982,6 +3058,7 @@
     <w:p>
       <w:pPr>
         <w:ind w:firstLine="360"/>
+        <w:jc w:val="both"/>
         <w:rPr>
           <w:rFonts w:asciiTheme="minorHAnsi" w:hAnsiTheme="minorHAnsi"/>
           <w:b/>
@@ -3001,6 +3078,7 @@
     </w:p>
     <w:p>
       <w:pPr>
+        <w:jc w:val="both"/>
         <w:rPr>
           <w:rFonts w:asciiTheme="minorHAnsi" w:hAnsiTheme="minorHAnsi"/>
           <w:sz w:val="20"/>
@@ -3019,6 +3097,7 @@
     </w:p>
     <w:p>
       <w:pPr>
+        <w:jc w:val="both"/>
         <w:rPr>
           <w:rFonts w:asciiTheme="minorHAnsi" w:hAnsiTheme="minorHAnsi"/>
           <w:sz w:val="20"/>
@@ -3029,6 +3108,7 @@
     <w:p>
       <w:pPr>
         <w:pStyle w:val="ListBullet0"/>
+        <w:jc w:val="both"/>
       </w:pPr>
       <w:r>
         <w:t xml:space="preserve">int </w:t>
@@ -3057,6 +3137,7 @@
     </w:p>
     <w:p>
       <w:pPr>
+        <w:jc w:val="both"/>
         <w:rPr>
           <w:rFonts w:asciiTheme="minorHAnsi" w:hAnsiTheme="minorHAnsi"/>
           <w:iCs/>
@@ -3068,6 +3149,7 @@
     <w:p>
       <w:pPr>
         <w:ind w:firstLine="360"/>
+        <w:jc w:val="both"/>
         <w:rPr>
           <w:rFonts w:asciiTheme="minorHAnsi" w:hAnsiTheme="minorHAnsi"/>
           <w:b/>
@@ -3090,6 +3172,7 @@
     <w:p>
       <w:pPr>
         <w:ind w:firstLine="708"/>
+        <w:jc w:val="both"/>
         <w:rPr>
           <w:rFonts w:asciiTheme="minorHAnsi" w:hAnsiTheme="minorHAnsi"/>
           <w:iCs/>
@@ -3109,6 +3192,7 @@
     </w:p>
     <w:p>
       <w:pPr>
+        <w:jc w:val="both"/>
         <w:rPr>
           <w:rFonts w:asciiTheme="minorHAnsi" w:hAnsiTheme="minorHAnsi"/>
           <w:iCs/>
@@ -3120,6 +3204,7 @@
     <w:p>
       <w:pPr>
         <w:pStyle w:val="ListBullet0"/>
+        <w:jc w:val="both"/>
       </w:pPr>
       <w:r>
         <w:t xml:space="preserve">int </w:t>
@@ -3148,6 +3233,7 @@
     </w:p>
     <w:p>
       <w:pPr>
+        <w:jc w:val="both"/>
         <w:rPr>
           <w:rFonts w:asciiTheme="minorHAnsi" w:hAnsiTheme="minorHAnsi"/>
           <w:iCs/>
@@ -3160,6 +3246,7 @@
     <w:p>
       <w:pPr>
         <w:ind w:firstLine="360"/>
+        <w:jc w:val="both"/>
         <w:rPr>
           <w:rFonts w:asciiTheme="minorHAnsi" w:hAnsiTheme="minorHAnsi"/>
           <w:b/>
@@ -3182,6 +3269,7 @@
     <w:p>
       <w:pPr>
         <w:ind w:firstLine="708"/>
+        <w:jc w:val="both"/>
         <w:rPr>
           <w:rFonts w:asciiTheme="minorHAnsi" w:hAnsiTheme="minorHAnsi"/>
           <w:iCs/>
@@ -3219,14 +3307,43 @@
     </w:p>
     <w:p>
       <w:pPr>
-        <w:pStyle w:val="ListBullet0"/>
-      </w:pPr>
-      <w:r>
-        <w:t>void** inorderAVL(const AVL arvore)</w:t>
-      </w:r>
-    </w:p>
-    <w:p>
-      <w:pPr>
+        <w:spacing w:after="160" w:line="259" w:lineRule="auto"/>
+        <w:jc w:val="both"/>
+        <w:rPr>
+          <w:sz w:val="20"/>
+          <w:szCs w:val="20"/>
+        </w:rPr>
+      </w:pPr>
+      <w:r>
+        <w:br w:type="page"/>
+      </w:r>
+      <w:r>
+        <w:rPr>
+          <w:sz w:val="20"/>
+          <w:szCs w:val="20"/>
+        </w:rPr>
+        <w:lastRenderedPageBreak/>
+        <w:t xml:space="preserve">void** </w:t>
+      </w:r>
+      <w:r>
+        <w:rPr>
+          <w:b/>
+          <w:sz w:val="20"/>
+          <w:szCs w:val="20"/>
+        </w:rPr>
+        <w:t>inorderAVL</w:t>
+      </w:r>
+      <w:r>
+        <w:rPr>
+          <w:sz w:val="20"/>
+          <w:szCs w:val="20"/>
+        </w:rPr>
+        <w:t>(const AVL arvore)</w:t>
+      </w:r>
+    </w:p>
+    <w:p>
+      <w:pPr>
+        <w:jc w:val="both"/>
         <w:rPr>
           <w:sz w:val="20"/>
           <w:szCs w:val="20"/>
@@ -3236,19 +3353,19 @@
     <w:p>
       <w:pPr>
         <w:ind w:firstLine="360"/>
-        <w:rPr>
-          <w:b/>
-          <w:sz w:val="20"/>
-          <w:szCs w:val="20"/>
-        </w:rPr>
-      </w:pPr>
-      <w:r>
-        <w:rPr>
-          <w:b/>
-          <w:sz w:val="20"/>
-          <w:szCs w:val="20"/>
-        </w:rPr>
-        <w:lastRenderedPageBreak/>
+        <w:jc w:val="both"/>
+        <w:rPr>
+          <w:b/>
+          <w:sz w:val="20"/>
+          <w:szCs w:val="20"/>
+        </w:rPr>
+      </w:pPr>
+      <w:r>
+        <w:rPr>
+          <w:b/>
+          <w:sz w:val="20"/>
+          <w:szCs w:val="20"/>
+        </w:rPr>
         <w:t>Retorna:</w:t>
       </w:r>
     </w:p>
@@ -3295,6 +3412,7 @@
     <w:p>
       <w:pPr>
         <w:pStyle w:val="ListBullet0"/>
+        <w:jc w:val="both"/>
       </w:pPr>
       <w:r>
         <w:t>void</w:t>
@@ -3339,11 +3457,13 @@
           <w:ilvl w:val="0"/>
           <w:numId w:val="0"/>
         </w:numPr>
+        <w:jc w:val="both"/>
       </w:pPr>
     </w:p>
     <w:p>
       <w:pPr>
         <w:ind w:firstLine="360"/>
+        <w:jc w:val="both"/>
         <w:rPr>
           <w:sz w:val="20"/>
           <w:szCs w:val="20"/>
@@ -3390,6 +3510,7 @@
     <w:p>
       <w:pPr>
         <w:ind w:firstLine="360"/>
+        <w:jc w:val="both"/>
         <w:rPr>
           <w:b/>
           <w:sz w:val="20"/>
@@ -3408,6 +3529,7 @@
     <w:p>
       <w:pPr>
         <w:ind w:left="705"/>
+        <w:jc w:val="both"/>
         <w:rPr>
           <w:sz w:val="20"/>
           <w:szCs w:val="20"/>
@@ -3430,6 +3552,7 @@
     </w:p>
     <w:p>
       <w:pPr>
+        <w:jc w:val="both"/>
         <w:rPr>
           <w:sz w:val="20"/>
           <w:szCs w:val="20"/>
@@ -3439,6 +3562,7 @@
     <w:p>
       <w:pPr>
         <w:pStyle w:val="ListBullet0"/>
+        <w:jc w:val="both"/>
       </w:pPr>
       <w:r>
         <w:t xml:space="preserve">bool </w:t>
@@ -3455,6 +3579,7 @@
     </w:p>
     <w:p>
       <w:pPr>
+        <w:jc w:val="both"/>
         <w:rPr>
           <w:sz w:val="20"/>
           <w:szCs w:val="20"/>
@@ -3465,6 +3590,7 @@
     <w:p>
       <w:pPr>
         <w:ind w:firstLine="360"/>
+        <w:jc w:val="both"/>
         <w:rPr>
           <w:sz w:val="20"/>
           <w:szCs w:val="20"/>
@@ -3511,6 +3637,7 @@
     <w:p>
       <w:pPr>
         <w:ind w:firstLine="360"/>
+        <w:jc w:val="both"/>
         <w:rPr>
           <w:b/>
           <w:sz w:val="20"/>
@@ -3528,6 +3655,7 @@
     </w:p>
     <w:p>
       <w:pPr>
+        <w:jc w:val="both"/>
         <w:rPr>
           <w:sz w:val="20"/>
           <w:szCs w:val="20"/>
@@ -3581,14 +3709,16 @@
     </w:p>
     <w:p>
       <w:pPr>
-        <w:rPr>
-          <w:sz w:val="20"/>
-          <w:szCs w:val="20"/>
-        </w:rPr>
-      </w:pPr>
-    </w:p>
-    <w:p>
-      <w:pPr>
+        <w:jc w:val="both"/>
+        <w:rPr>
+          <w:sz w:val="20"/>
+          <w:szCs w:val="20"/>
+        </w:rPr>
+      </w:pPr>
+    </w:p>
+    <w:p>
+      <w:pPr>
+        <w:jc w:val="both"/>
         <w:rPr>
           <w:szCs w:val="22"/>
         </w:rPr>
@@ -3888,7 +4018,7 @@
               </wp:inline>
             </w:drawing>
           </mc:Choice>
-          <mc:Fallback>
+          <mc:Fallback xmlns="">
             <w:pict>
               <v:shape id="_x0000_s1028" type="#_x0000_t202" style="width:185.9pt;height:172.5pt;visibility:visible;mso-wrap-style:square;mso-left-percent:-10001;mso-top-percent:-10001;mso-position-horizontal:absolute;mso-position-horizontal-relative:char;mso-position-vertical:absolute;mso-position-vertical-relative:line;mso-left-percent:-10001;mso-top-percent:-10001;v-text-anchor:top" o:gfxdata="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">
                 <v:textbox>
@@ -4016,39 +4146,42 @@
         <w:rPr>
           <w:b/>
         </w:rPr>
+        <w:t>struct cliente</w:t>
+      </w:r>
+      <w:r>
+        <w:t xml:space="preserve"> </w:t>
+      </w:r>
+      <w:r>
+        <w:t>seja</w:t>
+      </w:r>
+      <w:r>
+        <w:t xml:space="preserve"> um ap</w:t>
+      </w:r>
+      <w:r>
+        <w:t xml:space="preserve">ontador para o código do cliente, </w:t>
+      </w:r>
+      <w:r>
+        <w:t>o utilizador da API não te</w:t>
+      </w:r>
+      <w:r>
+        <w:t xml:space="preserve">m que saber o que está </w:t>
+      </w:r>
+      <w:r>
+        <w:t>guardado</w:t>
+      </w:r>
+      <w:r>
+        <w:t xml:space="preserve"> dentro </w:t>
+      </w:r>
+      <w:r>
+        <w:t xml:space="preserve">desta </w:t>
+      </w:r>
+      <w:r>
+        <w:rPr>
+          <w:b/>
+        </w:rPr>
         <w:t>struct</w:t>
       </w:r>
       <w:r>
-        <w:t xml:space="preserve"> cliente </w:t>
-      </w:r>
-      <w:r>
-        <w:t>seja</w:t>
-      </w:r>
-      <w:r>
-        <w:t xml:space="preserve"> um ap</w:t>
-      </w:r>
-      <w:r>
-        <w:t xml:space="preserve">ontador para o código do cliente, </w:t>
-      </w:r>
-      <w:r>
-        <w:t>o utilizador da API não te</w:t>
-      </w:r>
-      <w:r>
-        <w:t xml:space="preserve">m que saber o que está </w:t>
-      </w:r>
-      <w:r>
-        <w:t>guardado</w:t>
-      </w:r>
-      <w:r>
-        <w:t xml:space="preserve"> dentro da </w:t>
-      </w:r>
-      <w:r>
-        <w:rPr>
-          <w:b/>
-        </w:rPr>
-        <w:t>struct cliente</w:t>
-      </w:r>
-      <w:r>
         <w:t xml:space="preserve">, pelo que no ficheiro </w:t>
       </w:r>
       <w:r>
@@ -4074,6 +4207,7 @@
         </w:rPr>
       </w:pPr>
       <w:r>
+        <w:lastRenderedPageBreak/>
         <w:tab/>
       </w:r>
       <w:r>
@@ -4102,7 +4236,6 @@
         <w:jc w:val="both"/>
       </w:pPr>
       <w:r>
-        <w:lastRenderedPageBreak/>
         <w:t>Deste modo, garantimos que o tipo</w:t>
       </w:r>
       <w:r>
@@ -4115,7 +4248,13 @@
         <w:t>Cliente</w:t>
       </w:r>
       <w:r>
-        <w:t xml:space="preserve"> é opaco, levando a que o utilizador só o possa </w:t>
+        <w:t xml:space="preserve"> é opaco, </w:t>
+      </w:r>
+      <w:r>
+        <w:t>o que leva</w:t>
+      </w:r>
+      <w:r>
+        <w:t xml:space="preserve"> a que o utilizador só o possa </w:t>
       </w:r>
       <w:r>
         <w:t>manipular</w:t>
@@ -5151,7 +5290,7 @@
               </wp:inline>
             </w:drawing>
           </mc:Choice>
-          <mc:Fallback>
+          <mc:Fallback xmlns="">
             <w:pict>
               <v:shape w14:anchorId="31592781" id="_x0000_s1029" type="#_x0000_t202" style="width:185.9pt;height:172.5pt;visibility:visible;mso-wrap-style:square;mso-left-percent:-10001;mso-top-percent:-10001;mso-position-horizontal:absolute;mso-position-horizontal-relative:char;mso-position-vertical:absolute;mso-position-vertical-relative:line;mso-left-percent:-10001;mso-top-percent:-10001;v-text-anchor:top" o:gfxdata="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">
                 <v:textbox>
@@ -5288,7 +5427,10 @@
         <w:t xml:space="preserve"> é um apon</w:t>
       </w:r>
       <w:r>
-        <w:t xml:space="preserve">tador para o código do produto, mas o </w:t>
+        <w:t>tador para o código do produto,</w:t>
+      </w:r>
+      <w:r>
+        <w:t xml:space="preserve"> mas o </w:t>
       </w:r>
       <w:r>
         <w:t>utilizador</w:t>
@@ -5297,7 +5439,10 @@
         <w:t>,</w:t>
       </w:r>
       <w:r>
-        <w:t xml:space="preserve"> ao ter</w:t>
+        <w:t xml:space="preserve"> </w:t>
+      </w:r>
+      <w:r>
+        <w:t>tendo</w:t>
       </w:r>
       <w:r>
         <w:t xml:space="preserve"> apenas acesso ao ficheiro </w:t>
@@ -5387,6 +5532,7 @@
     <w:p>
       <w:pPr>
         <w:pStyle w:val="ListBullet0"/>
+        <w:jc w:val="both"/>
       </w:pPr>
       <w:r>
         <w:rPr>
@@ -5479,6 +5625,7 @@
       <w:pPr>
         <w:pStyle w:val="Listadecont2"/>
         <w:ind w:left="0" w:firstLine="360"/>
+        <w:jc w:val="both"/>
         <w:rPr>
           <w:b/>
           <w:sz w:val="20"/>
@@ -5498,6 +5645,7 @@
       <w:pPr>
         <w:pStyle w:val="Listadecont2"/>
         <w:ind w:left="0" w:firstLine="360"/>
+        <w:jc w:val="both"/>
         <w:rPr>
           <w:sz w:val="20"/>
           <w:szCs w:val="20"/>
@@ -5538,6 +5686,7 @@
           <w:tab w:val="num" w:pos="360"/>
         </w:tabs>
         <w:ind w:left="360"/>
+        <w:jc w:val="both"/>
       </w:pPr>
       <w:r>
         <w:rPr>
@@ -5626,6 +5775,7 @@
       <w:pPr>
         <w:pStyle w:val="Listadecont2"/>
         <w:ind w:left="0" w:firstLine="360"/>
+        <w:jc w:val="both"/>
         <w:rPr>
           <w:b/>
           <w:sz w:val="20"/>
@@ -5645,6 +5795,7 @@
       <w:pPr>
         <w:pStyle w:val="Listadecont2"/>
         <w:ind w:left="0" w:firstLine="360"/>
+        <w:jc w:val="both"/>
         <w:rPr>
           <w:sz w:val="20"/>
           <w:szCs w:val="20"/>
@@ -5678,6 +5829,7 @@
           <w:tab w:val="num" w:pos="360"/>
         </w:tabs>
         <w:ind w:left="360"/>
+        <w:jc w:val="both"/>
       </w:pPr>
       <w:r>
         <w:t>char</w:t>
@@ -5716,6 +5868,7 @@
       <w:pPr>
         <w:pStyle w:val="Listadecont2"/>
         <w:ind w:left="0"/>
+        <w:jc w:val="both"/>
         <w:rPr>
           <w:sz w:val="20"/>
           <w:szCs w:val="20"/>
@@ -5726,6 +5879,7 @@
       <w:pPr>
         <w:pStyle w:val="Listadecont2"/>
         <w:ind w:left="0" w:firstLine="360"/>
+        <w:jc w:val="both"/>
         <w:rPr>
           <w:b/>
           <w:sz w:val="20"/>
@@ -5745,6 +5899,7 @@
       <w:pPr>
         <w:pStyle w:val="Listadecont2"/>
         <w:ind w:left="705"/>
+        <w:jc w:val="both"/>
         <w:rPr>
           <w:sz w:val="20"/>
           <w:szCs w:val="20"/>
@@ -5798,6 +5953,7 @@
           <w:tab w:val="num" w:pos="360"/>
         </w:tabs>
         <w:ind w:left="360"/>
+        <w:jc w:val="both"/>
       </w:pPr>
       <w:r>
         <w:t xml:space="preserve">char </w:t>
@@ -5835,6 +5991,7 @@
     <w:p>
       <w:pPr>
         <w:ind w:firstLine="360"/>
+        <w:jc w:val="both"/>
         <w:rPr>
           <w:b/>
           <w:sz w:val="20"/>
@@ -5845,6 +6002,7 @@
     <w:p>
       <w:pPr>
         <w:ind w:firstLine="360"/>
+        <w:jc w:val="both"/>
         <w:rPr>
           <w:b/>
           <w:sz w:val="20"/>
@@ -5863,6 +6021,7 @@
     <w:p>
       <w:pPr>
         <w:ind w:firstLine="708"/>
+        <w:jc w:val="both"/>
         <w:rPr>
           <w:sz w:val="20"/>
           <w:szCs w:val="20"/>
@@ -5918,6 +6077,7 @@
           <w:tab w:val="num" w:pos="360"/>
         </w:tabs>
         <w:ind w:left="360"/>
+        <w:jc w:val="both"/>
         <w:rPr>
           <w:lang w:val="pt-PT"/>
         </w:rPr>
@@ -5984,7 +6144,11 @@
         <w:t>2)</w:t>
       </w:r>
     </w:p>
-    <w:p/>
+    <w:p>
+      <w:pPr>
+        <w:jc w:val="both"/>
+      </w:pPr>
+    </w:p>
     <w:p>
       <w:pPr>
         <w:pStyle w:val="ListContinue1"/>
@@ -6242,6 +6406,7 @@
           <w:tab w:val="num" w:pos="360"/>
         </w:tabs>
         <w:ind w:left="360"/>
+        <w:jc w:val="both"/>
       </w:pPr>
       <w:r>
         <w:rPr>
@@ -6284,6 +6449,7 @@
     </w:p>
     <w:p>
       <w:pPr>
+        <w:jc w:val="both"/>
         <w:rPr>
           <w:lang w:val="en-US"/>
         </w:rPr>
@@ -6420,10 +6586,7 @@
         <w:t>ágina.</w:t>
       </w:r>
       <w:r>
-        <w:t xml:space="preserve"> </w:t>
-      </w:r>
-      <w:r>
-        <w:t xml:space="preserve">Como a estrutura descrita é no fundo uma lista de </w:t>
+        <w:t xml:space="preserve"> Como a estrutura descrita é no fundo uma lista de </w:t>
       </w:r>
       <w:r>
         <w:rPr>
@@ -6560,42 +6723,61 @@
           </w:tcPr>
           <w:p>
             <w:pPr>
+              <w:jc w:val="both"/>
               <w:rPr>
                 <w:b/>
+                <w:lang w:val="en-US"/>
               </w:rPr>
             </w:pPr>
             <w:r>
               <w:rPr>
                 <w:b/>
+                <w:lang w:val="en-US"/>
               </w:rPr>
               <w:t>LStrings:</w:t>
             </w:r>
           </w:p>
           <w:p>
             <w:pPr>
+              <w:jc w:val="both"/>
               <w:rPr>
                 <w:b/>
+                <w:lang w:val="en-US"/>
               </w:rPr>
             </w:pPr>
           </w:p>
           <w:p>
+            <w:pPr>
+              <w:jc w:val="both"/>
+              <w:rPr>
+                <w:lang w:val="en-US"/>
+              </w:rPr>
+            </w:pPr>
             <w:r>
               <w:rPr>
                 <w:b/>
+                <w:lang w:val="en-US"/>
               </w:rPr>
               <w:t xml:space="preserve">struct </w:t>
             </w:r>
             <w:r>
+              <w:rPr>
+                <w:lang w:val="en-US"/>
+              </w:rPr>
               <w:t>lStrings{</w:t>
             </w:r>
           </w:p>
           <w:p>
             <w:pPr>
+              <w:jc w:val="both"/>
               <w:rPr>
                 <w:lang w:val="en-US"/>
               </w:rPr>
             </w:pPr>
             <w:r>
+              <w:rPr>
+                <w:lang w:val="en-US"/>
+              </w:rPr>
               <w:tab/>
             </w:r>
             <w:r>
@@ -6607,6 +6789,7 @@
           </w:p>
           <w:p>
             <w:pPr>
+              <w:jc w:val="both"/>
               <w:rPr>
                 <w:lang w:val="en-US"/>
               </w:rPr>
@@ -6621,6 +6804,7 @@
           </w:p>
           <w:p>
             <w:pPr>
+              <w:jc w:val="both"/>
               <w:rPr>
                 <w:lang w:val="en-US"/>
               </w:rPr>
@@ -6634,6 +6818,12 @@
             </w:r>
           </w:p>
           <w:p>
+            <w:pPr>
+              <w:jc w:val="both"/>
+              <w:rPr>
+                <w:lang w:val="en-US"/>
+              </w:rPr>
+            </w:pPr>
             <w:r>
               <w:rPr>
                 <w:lang w:val="en-US"/>
@@ -6641,16 +6831,29 @@
               <w:tab/>
             </w:r>
             <w:r>
+              <w:rPr>
+                <w:lang w:val="en-US"/>
+              </w:rPr>
               <w:t>int índice;</w:t>
             </w:r>
           </w:p>
           <w:p>
+            <w:pPr>
+              <w:jc w:val="both"/>
+            </w:pPr>
             <w:r>
               <w:t>};</w:t>
             </w:r>
           </w:p>
-          <w:p/>
           <w:p>
+            <w:pPr>
+              <w:jc w:val="both"/>
+            </w:pPr>
+          </w:p>
+          <w:p>
+            <w:pPr>
+              <w:jc w:val="both"/>
+            </w:pPr>
             <w:r>
               <w:rPr>
                 <w:b/>
@@ -6680,6 +6883,9 @@
             </w:r>
           </w:p>
           <w:p>
+            <w:pPr>
+              <w:jc w:val="both"/>
+            </w:pPr>
             <w:r>
               <w:rPr>
                 <w:b/>
@@ -6700,6 +6906,9 @@
             </w:r>
           </w:p>
           <w:p>
+            <w:pPr>
+              <w:jc w:val="both"/>
+            </w:pPr>
             <w:r>
               <w:rPr>
                 <w:b/>
@@ -6711,6 +6920,9 @@
             </w:r>
           </w:p>
           <w:p>
+            <w:pPr>
+              <w:jc w:val="both"/>
+            </w:pPr>
             <w:r>
               <w:rPr>
                 <w:b/>
@@ -6740,11 +6952,13 @@
             <w:pPr>
               <w:rPr>
                 <w:b/>
+                <w:lang w:val="en-US"/>
               </w:rPr>
             </w:pPr>
             <w:r>
               <w:rPr>
                 <w:b/>
+                <w:lang w:val="en-US"/>
               </w:rPr>
               <w:t>Pagina:</w:t>
             </w:r>
@@ -6753,19 +6967,9 @@
             <w:pPr>
               <w:rPr>
                 <w:b/>
+                <w:lang w:val="en-US"/>
               </w:rPr>
             </w:pPr>
-          </w:p>
-          <w:p>
-            <w:r>
-              <w:rPr>
-                <w:b/>
-              </w:rPr>
-              <w:t xml:space="preserve">struct </w:t>
-            </w:r>
-            <w:r>
-              <w:t>pagina{</w:t>
-            </w:r>
           </w:p>
           <w:p>
             <w:pPr>
@@ -6774,13 +6978,17 @@
               </w:rPr>
             </w:pPr>
             <w:r>
-              <w:tab/>
+              <w:rPr>
+                <w:b/>
+                <w:lang w:val="en-US"/>
+              </w:rPr>
+              <w:t xml:space="preserve">struct </w:t>
             </w:r>
             <w:r>
               <w:rPr>
                 <w:lang w:val="en-US"/>
               </w:rPr>
-              <w:t>int total;</w:t>
+              <w:t>pagina{</w:t>
             </w:r>
           </w:p>
           <w:p>
@@ -6794,50 +7002,38 @@
                 <w:lang w:val="en-US"/>
               </w:rPr>
               <w:tab/>
-              <w:t>char** strings;</w:t>
+            </w:r>
+            <w:r>
+              <w:rPr>
+                <w:lang w:val="en-US"/>
+              </w:rPr>
+              <w:t>int total;</w:t>
             </w:r>
           </w:p>
           <w:p>
-            <w:pPr>
-              <w:rPr>
-                <w:lang w:val="en-US"/>
-              </w:rPr>
-            </w:pPr>
             <w:r>
               <w:rPr>
                 <w:lang w:val="en-US"/>
               </w:rPr>
               <w:tab/>
+            </w:r>
+            <w:r>
+              <w:t>char** strings;</w:t>
+            </w:r>
+          </w:p>
+          <w:p>
+            <w:r>
+              <w:tab/>
               <w:t>int índice;</w:t>
             </w:r>
           </w:p>
           <w:p>
-            <w:pPr>
-              <w:rPr>
-                <w:lang w:val="en-US"/>
-              </w:rPr>
-            </w:pPr>
             <w:r>
-              <w:rPr>
-                <w:lang w:val="en-US"/>
-              </w:rPr>
               <w:t>};</w:t>
             </w:r>
           </w:p>
-          <w:p>
-            <w:pPr>
-              <w:rPr>
-                <w:lang w:val="en-US"/>
-              </w:rPr>
-            </w:pPr>
-          </w:p>
-          <w:p>
-            <w:pPr>
-              <w:rPr>
-                <w:lang w:val="en-US"/>
-              </w:rPr>
-            </w:pPr>
-          </w:p>
+          <w:p/>
+          <w:p/>
           <w:p>
             <w:r>
               <w:rPr>
@@ -7010,7 +7206,13 @@
     </w:p>
     <w:p>
       <w:r>
-        <w:t xml:space="preserve">Ficando assim garantida </w:t>
+        <w:t xml:space="preserve">Ficando assim </w:t>
+      </w:r>
+      <w:r>
+        <w:t>assegurada</w:t>
+      </w:r>
+      <w:r>
+        <w:t xml:space="preserve"> </w:t>
       </w:r>
       <w:r>
         <w:t xml:space="preserve">a opacidade dos tipos </w:t>
@@ -7059,7 +7261,7 @@
       </w:r>
       <w:r>
         <w:rPr>
-          <w:i/>
+          <w:b/>
         </w:rPr>
         <w:t>LStrings</w:t>
       </w:r>
@@ -7082,10 +7284,10 @@
     <w:p>
       <w:r>
         <w:object w:dxaOrig="8504" w:dyaOrig="450">
-          <v:shape id="_x0000_i1028" type="#_x0000_t75" style="width:425.25pt;height:22.5pt" o:ole="">
+          <v:shape id="_x0000_i1026" type="#_x0000_t75" style="width:425.25pt;height:22.5pt" o:ole="">
             <v:imagedata r:id="rId12" o:title=""/>
           </v:shape>
-          <o:OLEObject Type="Embed" ProgID="Word.OpenDocumentText.12" ShapeID="_x0000_i1028" DrawAspect="Content" ObjectID="_1523058802" r:id="rId13"/>
+          <o:OLEObject Type="Embed" ProgID="Word.OpenDocumentText.12" ShapeID="_x0000_i1026" DrawAspect="Content" ObjectID="_1523089255" r:id="rId13"/>
         </w:object>
       </w:r>
     </w:p>
@@ -7111,6 +7313,7 @@
           <w:tab w:val="num" w:pos="360"/>
         </w:tabs>
         <w:ind w:left="360"/>
+        <w:jc w:val="both"/>
       </w:pPr>
       <w:r>
         <w:rPr>
@@ -7134,6 +7337,7 @@
     </w:p>
     <w:p>
       <w:pPr>
+        <w:jc w:val="both"/>
         <w:rPr>
           <w:rFonts w:asciiTheme="minorHAnsi" w:hAnsiTheme="minorHAnsi"/>
           <w:sz w:val="20"/>
@@ -7441,6 +7645,7 @@
           <w:tab w:val="num" w:pos="360"/>
         </w:tabs>
         <w:ind w:left="360"/>
+        <w:jc w:val="both"/>
       </w:pPr>
       <w:r>
         <w:rPr>
@@ -7473,6 +7678,7 @@
     </w:p>
     <w:p>
       <w:pPr>
+        <w:jc w:val="both"/>
         <w:rPr>
           <w:rFonts w:asciiTheme="minorHAnsi" w:hAnsiTheme="minorHAnsi"/>
           <w:sz w:val="20"/>
@@ -7520,6 +7726,7 @@
       <w:pPr>
         <w:pStyle w:val="Listadecont2"/>
         <w:ind w:left="0" w:firstLine="360"/>
+        <w:jc w:val="both"/>
         <w:rPr>
           <w:rFonts w:asciiTheme="minorHAnsi" w:hAnsiTheme="minorHAnsi"/>
           <w:b/>
@@ -7541,6 +7748,7 @@
       <w:pPr>
         <w:pStyle w:val="Listadecont2"/>
         <w:ind w:left="0" w:firstLine="360"/>
+        <w:jc w:val="both"/>
         <w:rPr>
           <w:rFonts w:asciiTheme="minorHAnsi" w:hAnsiTheme="minorHAnsi"/>
           <w:sz w:val="20"/>
@@ -7569,6 +7777,7 @@
       <w:pPr>
         <w:pStyle w:val="Listadecont2"/>
         <w:ind w:left="0" w:firstLine="360"/>
+        <w:jc w:val="both"/>
         <w:rPr>
           <w:rFonts w:asciiTheme="minorHAnsi" w:hAnsiTheme="minorHAnsi"/>
           <w:sz w:val="20"/>
@@ -7588,6 +7797,7 @@
           <w:tab w:val="num" w:pos="360"/>
         </w:tabs>
         <w:ind w:left="360"/>
+        <w:jc w:val="both"/>
       </w:pPr>
       <w:r>
         <w:rPr>
@@ -7730,6 +7940,7 @@
           <w:tab w:val="num" w:pos="360"/>
         </w:tabs>
         <w:ind w:left="360"/>
+        <w:jc w:val="both"/>
       </w:pPr>
       <w:r>
         <w:t xml:space="preserve">char * </w:t>
@@ -7833,6 +8044,7 @@
           <w:tab w:val="num" w:pos="360"/>
         </w:tabs>
         <w:ind w:left="360"/>
+        <w:jc w:val="both"/>
       </w:pPr>
       <w:r>
         <w:rPr>
@@ -8530,7 +8742,23 @@
           <w:iCs/>
           <w:lang w:val="pt-PT"/>
         </w:rPr>
-        <w:t xml:space="preserve"> na última página, esta função não qualquer efeito. </w:t>
+        <w:t xml:space="preserve"> na última página, esta função não</w:t>
+      </w:r>
+      <w:r>
+        <w:rPr>
+          <w:rFonts w:asciiTheme="minorHAnsi" w:hAnsiTheme="minorHAnsi"/>
+          <w:iCs/>
+          <w:lang w:val="pt-PT"/>
+        </w:rPr>
+        <w:t xml:space="preserve"> tem</w:t>
+      </w:r>
+      <w:r>
+        <w:rPr>
+          <w:rFonts w:asciiTheme="minorHAnsi" w:hAnsiTheme="minorHAnsi"/>
+          <w:iCs/>
+          <w:lang w:val="pt-PT"/>
+        </w:rPr>
+        <w:t xml:space="preserve"> qualquer efeito. </w:t>
       </w:r>
     </w:p>
     <w:p>
@@ -8661,7 +8889,23 @@
           <w:iCs/>
           <w:lang w:val="pt-PT"/>
         </w:rPr>
-        <w:t xml:space="preserve">, esta função não qualquer efeito. </w:t>
+        <w:t>, esta função não</w:t>
+      </w:r>
+      <w:r>
+        <w:rPr>
+          <w:rFonts w:asciiTheme="minorHAnsi" w:hAnsiTheme="minorHAnsi"/>
+          <w:iCs/>
+          <w:lang w:val="pt-PT"/>
+        </w:rPr>
+        <w:t xml:space="preserve"> tem</w:t>
+      </w:r>
+      <w:r>
+        <w:rPr>
+          <w:rFonts w:asciiTheme="minorHAnsi" w:hAnsiTheme="minorHAnsi"/>
+          <w:iCs/>
+          <w:lang w:val="pt-PT"/>
+        </w:rPr>
+        <w:t xml:space="preserve"> qualquer efeito. </w:t>
       </w:r>
     </w:p>
     <w:p>
@@ -9057,13 +9301,25 @@
         <w:t>s</w:t>
       </w:r>
       <w:r>
-        <w:t xml:space="preserve"> que na posição de índice 0 tem uma AVL com os clientes cujo código começa por ‘A’, na posição de índice 1</w:t>
+        <w:t xml:space="preserve"> que na posição de índice 0 tem uma AVL com</w:t>
+      </w:r>
+      <w:r>
+        <w:t xml:space="preserve"> todos</w:t>
+      </w:r>
+      <w:r>
+        <w:t xml:space="preserve"> os clientes cujo código começa por ‘A’, na posição de índice 1</w:t>
       </w:r>
       <w:r>
         <w:t xml:space="preserve"> tem</w:t>
       </w:r>
       <w:r>
-        <w:t xml:space="preserve"> uma AVL com os clientes cujo código começa por ‘B’ e assim sucessivamente. Estruturar o catálogo de clientes desta forma tem a vantagem de permitir inserções e procuras bastante mais eficientes, </w:t>
+        <w:t xml:space="preserve"> uma AVL com</w:t>
+      </w:r>
+      <w:r>
+        <w:t xml:space="preserve"> todos</w:t>
+      </w:r>
+      <w:r>
+        <w:t xml:space="preserve"> os clientes cujo código começa por ‘B’ e assim sucessivamente. Estruturar o catálogo de clientes desta forma tem a vantagem de permitir inserções e procuras bastante mais eficientes, </w:t>
       </w:r>
       <w:r>
         <w:t>dado que</w:t>
@@ -9119,7 +9375,13 @@
       </w:pPr>
       <w:r>
         <w:lastRenderedPageBreak/>
-        <w:t xml:space="preserve">Partindo da análise apresentada no parágrafo anterior, o grupo declarou a </w:t>
+        <w:t xml:space="preserve">Partindo da análise </w:t>
+      </w:r>
+      <w:r>
+        <w:t>exposta</w:t>
+      </w:r>
+      <w:r>
+        <w:t xml:space="preserve"> no parágrafo anterior, o grupo declarou a </w:t>
       </w:r>
       <w:r>
         <w:rPr>
@@ -9162,6 +9424,7 @@
       <w:r>
         <w:rPr>
           <w:noProof/>
+          <w:lang w:val="en-US"/>
         </w:rPr>
         <mc:AlternateContent>
           <mc:Choice Requires="wps">
@@ -9275,7 +9538,7 @@
               </wp:inline>
             </w:drawing>
           </mc:Choice>
-          <mc:Fallback>
+          <mc:Fallback xmlns="">
             <w:pict>
               <v:shape w14:anchorId="2D2A9B6F" id="_x0000_s1030" type="#_x0000_t202" style="width:185.9pt;height:110.6pt;visibility:visible;mso-wrap-style:square;mso-left-percent:-10001;mso-top-percent:-10001;mso-position-horizontal:absolute;mso-position-horizontal-relative:char;mso-position-vertical:absolute;mso-position-vertical-relative:line;mso-left-percent:-10001;mso-top-percent:-10001;v-text-anchor:top" o:gfxdata="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">
                 <v:textbox style="mso-fit-shape-to-text:t">
@@ -9539,7 +9802,7 @@
                     </wp:anchor>
                   </w:drawing>
                 </mc:Choice>
-                <mc:Fallback>
+                <mc:Fallback xmlns="">
                   <w:pict>
                     <v:shapetype w14:anchorId="696C207F" id="_x0000_t32" coordsize="21600,21600" o:spt="32" o:oned="t" path="m,l21600,21600e" filled="f">
                       <v:path arrowok="t" fillok="f" o:connecttype="none"/>
@@ -9606,7 +9869,6 @@
         <w:jc w:val="both"/>
         <w:rPr>
           <w:noProof/>
-          <w:lang w:val="en-US"/>
         </w:rPr>
       </w:pPr>
     </w:p>
@@ -9637,6 +9899,14 @@
     <w:p>
       <w:pPr>
         <w:jc w:val="both"/>
+        <w:rPr>
+          <w:b/>
+        </w:rPr>
+      </w:pPr>
+    </w:p>
+    <w:p>
+      <w:pPr>
+        <w:jc w:val="both"/>
       </w:pPr>
       <w:r>
         <w:rPr>
@@ -9780,7 +10050,7 @@
         <w:t xml:space="preserve">. </w:t>
       </w:r>
       <w:r>
-        <w:t>Em</w:t>
+        <w:t>Assim,</w:t>
       </w:r>
       <w:r>
         <w:t xml:space="preserve"> </w:t>
@@ -9792,10 +10062,10 @@
         <w:t>catalogoClientes.h</w:t>
       </w:r>
       <w:r>
-        <w:t xml:space="preserve"> temos então</w:t>
-      </w:r>
-      <w:r>
-        <w:t xml:space="preserve"> a definição</w:t>
+        <w:t xml:space="preserve"> temos </w:t>
+      </w:r>
+      <w:r>
+        <w:t>a expressão</w:t>
       </w:r>
       <w:r>
         <w:t>:</w:t>
@@ -9859,6 +10129,7 @@
           <w:tab w:val="num" w:pos="360"/>
         </w:tabs>
         <w:ind w:left="360"/>
+        <w:jc w:val="both"/>
       </w:pPr>
       <w:r>
         <w:rPr>
@@ -9884,6 +10155,7 @@
     </w:p>
     <w:p>
       <w:pPr>
+        <w:jc w:val="both"/>
         <w:rPr>
           <w:sz w:val="20"/>
           <w:szCs w:val="20"/>
@@ -9913,6 +10185,7 @@
       <w:pPr>
         <w:pStyle w:val="Listadecont2"/>
         <w:ind w:left="0" w:firstLine="360"/>
+        <w:jc w:val="both"/>
         <w:rPr>
           <w:b/>
           <w:sz w:val="20"/>
@@ -9932,6 +10205,7 @@
       <w:pPr>
         <w:pStyle w:val="Listadecont2"/>
         <w:ind w:left="0" w:firstLine="360"/>
+        <w:jc w:val="both"/>
         <w:rPr>
           <w:sz w:val="20"/>
           <w:szCs w:val="20"/>
@@ -9965,6 +10239,7 @@
           <w:tab w:val="num" w:pos="360"/>
         </w:tabs>
         <w:ind w:left="360"/>
+        <w:jc w:val="both"/>
       </w:pPr>
       <w:r>
         <w:rPr>
@@ -10008,6 +10283,7 @@
     </w:p>
     <w:p>
       <w:pPr>
+        <w:jc w:val="both"/>
         <w:rPr>
           <w:sz w:val="20"/>
           <w:szCs w:val="20"/>
@@ -10053,6 +10329,7 @@
       <w:pPr>
         <w:pStyle w:val="Listadecont2"/>
         <w:ind w:left="0" w:firstLine="360"/>
+        <w:jc w:val="both"/>
         <w:rPr>
           <w:sz w:val="20"/>
           <w:szCs w:val="20"/>
@@ -10071,6 +10348,7 @@
       <w:pPr>
         <w:pStyle w:val="Listadecont2"/>
         <w:ind w:left="705"/>
+        <w:jc w:val="both"/>
         <w:rPr>
           <w:sz w:val="20"/>
           <w:szCs w:val="20"/>
@@ -10108,6 +10386,7 @@
     <w:p>
       <w:pPr>
         <w:spacing w:after="160" w:line="259" w:lineRule="auto"/>
+        <w:jc w:val="both"/>
         <w:rPr>
           <w:sz w:val="20"/>
           <w:szCs w:val="20"/>
@@ -10171,6 +10450,7 @@
     </w:p>
     <w:p>
       <w:pPr>
+        <w:jc w:val="both"/>
         <w:rPr>
           <w:sz w:val="20"/>
           <w:szCs w:val="20"/>
@@ -10207,6 +10487,7 @@
       <w:pPr>
         <w:pStyle w:val="Listadecont2"/>
         <w:ind w:left="360"/>
+        <w:jc w:val="both"/>
         <w:rPr>
           <w:b/>
           <w:sz w:val="20"/>
@@ -10226,6 +10507,7 @@
       <w:pPr>
         <w:pStyle w:val="Listadecont2"/>
         <w:ind w:left="360" w:firstLine="348"/>
+        <w:jc w:val="both"/>
         <w:rPr>
           <w:sz w:val="20"/>
           <w:szCs w:val="20"/>
@@ -10243,6 +10525,7 @@
       <w:pPr>
         <w:pStyle w:val="Listadecont2"/>
         <w:ind w:left="360" w:firstLine="348"/>
+        <w:jc w:val="both"/>
         <w:rPr>
           <w:sz w:val="20"/>
           <w:szCs w:val="20"/>
@@ -10261,6 +10544,7 @@
           <w:tab w:val="num" w:pos="360"/>
         </w:tabs>
         <w:ind w:left="360"/>
+        <w:jc w:val="both"/>
       </w:pPr>
       <w:r>
         <w:t xml:space="preserve">int </w:t>
@@ -10290,6 +10574,7 @@
     <w:p>
       <w:pPr>
         <w:ind w:left="360"/>
+        <w:jc w:val="both"/>
         <w:rPr>
           <w:sz w:val="20"/>
           <w:szCs w:val="20"/>
@@ -10300,6 +10585,7 @@
     <w:p>
       <w:pPr>
         <w:ind w:left="360"/>
+        <w:jc w:val="both"/>
         <w:rPr>
           <w:b/>
           <w:sz w:val="20"/>
@@ -10320,17 +10606,17 @@
     <w:p>
       <w:pPr>
         <w:ind w:left="360"/>
-        <w:rPr>
-          <w:sz w:val="20"/>
-          <w:szCs w:val="20"/>
-        </w:rPr>
-      </w:pPr>
-      <w:r>
-        <w:rPr>
-          <w:b/>
-          <w:sz w:val="20"/>
-          <w:szCs w:val="20"/>
-          <w:lang w:val="en-US"/>
+        <w:jc w:val="both"/>
+        <w:rPr>
+          <w:sz w:val="20"/>
+          <w:szCs w:val="20"/>
+        </w:rPr>
+      </w:pPr>
+      <w:r>
+        <w:rPr>
+          <w:b/>
+          <w:sz w:val="20"/>
+          <w:szCs w:val="20"/>
         </w:rPr>
         <w:tab/>
       </w:r>
@@ -10345,6 +10631,7 @@
     <w:p>
       <w:pPr>
         <w:ind w:left="360"/>
+        <w:jc w:val="both"/>
         <w:rPr>
           <w:sz w:val="20"/>
           <w:szCs w:val="20"/>
@@ -10370,6 +10657,7 @@
           <w:tab w:val="num" w:pos="360"/>
         </w:tabs>
         <w:ind w:left="360"/>
+        <w:jc w:val="both"/>
         <w:rPr>
           <w:lang w:val="pt-PT"/>
         </w:rPr>
@@ -10419,6 +10707,7 @@
     </w:p>
     <w:p>
       <w:pPr>
+        <w:jc w:val="both"/>
         <w:rPr>
           <w:sz w:val="20"/>
           <w:szCs w:val="20"/>
@@ -10428,6 +10717,7 @@
     <w:p>
       <w:pPr>
         <w:ind w:left="360"/>
+        <w:jc w:val="both"/>
         <w:rPr>
           <w:sz w:val="20"/>
           <w:szCs w:val="20"/>
@@ -10444,6 +10734,7 @@
     <w:p>
       <w:pPr>
         <w:ind w:left="360"/>
+        <w:jc w:val="both"/>
         <w:rPr>
           <w:b/>
           <w:sz w:val="20"/>
@@ -10481,6 +10772,7 @@
     <w:p>
       <w:pPr>
         <w:ind w:left="360"/>
+        <w:jc w:val="both"/>
         <w:rPr>
           <w:sz w:val="20"/>
           <w:szCs w:val="20"/>
@@ -10499,6 +10791,7 @@
           <w:tab w:val="num" w:pos="360"/>
         </w:tabs>
         <w:ind w:left="360"/>
+        <w:jc w:val="both"/>
       </w:pPr>
       <w:r>
         <w:rPr>
@@ -10563,6 +10856,7 @@
       <w:pPr>
         <w:pStyle w:val="Listadecont2"/>
         <w:ind w:left="0" w:firstLine="360"/>
+        <w:jc w:val="both"/>
         <w:rPr>
           <w:b/>
           <w:sz w:val="20"/>
@@ -10582,6 +10876,7 @@
       <w:pPr>
         <w:pStyle w:val="Listadecont2"/>
         <w:ind w:left="0"/>
+        <w:jc w:val="both"/>
         <w:rPr>
           <w:sz w:val="20"/>
           <w:szCs w:val="20"/>
@@ -10615,6 +10910,7 @@
           <w:tab w:val="num" w:pos="360"/>
         </w:tabs>
         <w:ind w:left="360"/>
+        <w:jc w:val="both"/>
       </w:pPr>
       <w:r>
         <w:rPr>
@@ -10648,6 +10944,7 @@
     <w:p>
       <w:pPr>
         <w:ind w:left="360"/>
+        <w:jc w:val="both"/>
         <w:rPr>
           <w:rFonts w:asciiTheme="minorHAnsi" w:eastAsiaTheme="minorEastAsia" w:hAnsiTheme="minorHAnsi"/>
           <w:b/>
@@ -10661,6 +10958,7 @@
     <w:p>
       <w:pPr>
         <w:ind w:left="360"/>
+        <w:jc w:val="both"/>
         <w:rPr>
           <w:b/>
           <w:sz w:val="20"/>
@@ -10679,6 +10977,7 @@
     <w:p>
       <w:pPr>
         <w:ind w:left="705"/>
+        <w:jc w:val="both"/>
         <w:rPr>
           <w:sz w:val="20"/>
           <w:szCs w:val="20"/>
@@ -10710,6 +11009,7 @@
     <w:p>
       <w:pPr>
         <w:ind w:left="360"/>
+        <w:jc w:val="both"/>
         <w:rPr>
           <w:sz w:val="20"/>
           <w:szCs w:val="20"/>
@@ -10764,6 +11064,7 @@
     <w:p>
       <w:pPr>
         <w:ind w:left="705"/>
+        <w:jc w:val="both"/>
         <w:rPr>
           <w:sz w:val="20"/>
           <w:szCs w:val="20"/>
@@ -10782,6 +11083,7 @@
           <w:tab w:val="num" w:pos="360"/>
         </w:tabs>
         <w:ind w:left="360"/>
+        <w:jc w:val="both"/>
       </w:pPr>
       <w:r>
         <w:rPr>
@@ -10818,6 +11120,7 @@
       <w:pPr>
         <w:pStyle w:val="Listadecont2"/>
         <w:ind w:left="0"/>
+        <w:jc w:val="both"/>
         <w:rPr>
           <w:rFonts w:asciiTheme="minorHAnsi" w:eastAsiaTheme="minorEastAsia" w:hAnsiTheme="minorHAnsi"/>
           <w:iCs/>
@@ -10830,6 +11133,7 @@
       <w:pPr>
         <w:pStyle w:val="Listadecont2"/>
         <w:ind w:left="360"/>
+        <w:jc w:val="both"/>
         <w:rPr>
           <w:sz w:val="20"/>
           <w:szCs w:val="20"/>
@@ -10947,168 +11251,147 @@
       </w:pPr>
       <w:r>
         <w:lastRenderedPageBreak/>
-        <w:t>Catalogo</w:t>
-      </w:r>
-      <w:r>
+        <w:t>CatalogoProds</w:t>
+      </w:r>
+    </w:p>
+    <w:p/>
+    <w:p>
+      <w:pPr>
+        <w:jc w:val="both"/>
+      </w:pPr>
+      <w:r>
+        <w:t xml:space="preserve">O módulo </w:t>
+      </w:r>
+      <w:r>
+        <w:rPr>
+          <w:b/>
+        </w:rPr>
+        <w:t xml:space="preserve">catalogoProds </w:t>
+      </w:r>
+      <w:r>
+        <w:t xml:space="preserve">é semelhante ao módulo </w:t>
+      </w:r>
+      <w:r>
+        <w:rPr>
+          <w:b/>
+        </w:rPr>
+        <w:t>catalogoClientes</w:t>
+      </w:r>
+      <w:r>
+        <w:t xml:space="preserve">, </w:t>
+      </w:r>
+      <w:r>
+        <w:t>visto que contém</w:t>
+      </w:r>
+      <w:r>
+        <w:t xml:space="preserve"> as estruturas</w:t>
+      </w:r>
+      <w:r>
+        <w:t xml:space="preserve"> que permitem </w:t>
+      </w:r>
+      <w:r>
+        <w:t xml:space="preserve">guardar, por ordem alfabética, todos os produtos lidos a partir do ficheiro </w:t>
+      </w:r>
+      <w:r>
+        <w:rPr>
+          <w:b/>
+        </w:rPr>
+        <w:t>produtos.txt</w:t>
+      </w:r>
+      <w:r>
+        <w:t>.</w:t>
+      </w:r>
+    </w:p>
+    <w:p/>
+    <w:p>
+      <w:pPr>
+        <w:pStyle w:val="Cabealho3"/>
+      </w:pPr>
+      <w:r>
+        <w:t>Estruturas de dados</w:t>
+      </w:r>
+    </w:p>
+    <w:p/>
+    <w:p>
+      <w:pPr>
+        <w:jc w:val="both"/>
+      </w:pPr>
+      <w:r>
+        <w:t>Os</w:t>
+      </w:r>
+      <w:r>
+        <w:t xml:space="preserve"> códigos de </w:t>
+      </w:r>
+      <w:r>
+        <w:t>produto, tal como</w:t>
+      </w:r>
+      <w:r>
+        <w:t xml:space="preserve"> os códigos </w:t>
+      </w:r>
+      <w:r>
+        <w:t>de cliente,</w:t>
+      </w:r>
+      <w:r>
+        <w:t xml:space="preserve"> começam por uma das 26 </w:t>
+      </w:r>
+      <w:r>
+        <w:t>letras maiúsculas</w:t>
+      </w:r>
+      <w:r>
+        <w:t xml:space="preserve"> </w:t>
+      </w:r>
+      <w:r>
+        <w:t>do alfabeto</w:t>
+      </w:r>
+      <w:r>
+        <w:t>.</w:t>
+      </w:r>
+      <w:r>
+        <w:t xml:space="preserve"> </w:t>
+      </w:r>
+      <w:r>
+        <w:t xml:space="preserve">Além disso, o tipo de operações que se pretende realizar sobre um catálogo de produtos é idêntico ao tipo de operações </w:t>
+      </w:r>
+      <w:r>
+        <w:t>efetuadas</w:t>
+      </w:r>
+      <w:r>
+        <w:t xml:space="preserve"> sobre um catálogo de clientes, logo a estruturação que escolhemos para o catálogo de produtos é idêntica à que já foi apresentada para o catálogo de clientes. </w:t>
+      </w:r>
+    </w:p>
+    <w:p>
+      <w:pPr>
+        <w:jc w:val="both"/>
+      </w:pPr>
+    </w:p>
+    <w:p>
+      <w:pPr>
+        <w:jc w:val="both"/>
+      </w:pPr>
+      <w:r>
+        <w:t>A única diferença relativamente ao catálogo de clientes é que neste caso estamos a guardar códigos de produtos e portanto t</w:t>
+      </w:r>
+      <w:r>
+        <w:t xml:space="preserve">emos </w:t>
+      </w:r>
+      <w:r>
+        <w:t>uma estrutura designada por</w:t>
+      </w:r>
+      <w:r>
+        <w:t xml:space="preserve"> </w:t>
+      </w:r>
+      <w:r>
+        <w:rPr>
+          <w:b/>
+        </w:rPr>
+        <w:t>struct cat</w:t>
+      </w:r>
+      <w:r>
+        <w:rPr>
+          <w:b/>
+        </w:rPr>
         <w:t>Prods</w:t>
       </w:r>
-    </w:p>
-    <w:p/>
-    <w:p>
-      <w:pPr>
-        <w:jc w:val="both"/>
-      </w:pPr>
-      <w:r>
-        <w:t xml:space="preserve">O módulo </w:t>
-      </w:r>
-      <w:r>
-        <w:rPr>
-          <w:b/>
-        </w:rPr>
-        <w:t>catalogoProds</w:t>
-      </w:r>
-      <w:r>
-        <w:rPr>
-          <w:b/>
-        </w:rPr>
-        <w:t xml:space="preserve"> </w:t>
-      </w:r>
-      <w:r>
-        <w:t xml:space="preserve">é semelhante ao módulo </w:t>
-      </w:r>
-      <w:r>
-        <w:rPr>
-          <w:b/>
-        </w:rPr>
-        <w:t>catalogoClientes</w:t>
-      </w:r>
-      <w:r>
-        <w:t xml:space="preserve">, </w:t>
-      </w:r>
-      <w:r>
-        <w:t>visto que contém</w:t>
-      </w:r>
-      <w:r>
-        <w:t xml:space="preserve"> as estruturas</w:t>
-      </w:r>
-      <w:r>
-        <w:t xml:space="preserve"> que permitem </w:t>
-      </w:r>
-      <w:r>
-        <w:t xml:space="preserve">guardar, por ordem alfabética, todos os </w:t>
-      </w:r>
-      <w:r>
-        <w:t>produtos</w:t>
-      </w:r>
-      <w:r>
-        <w:t xml:space="preserve"> lidos a partir do ficheiro </w:t>
-      </w:r>
-      <w:r>
-        <w:rPr>
-          <w:b/>
-        </w:rPr>
-        <w:t>produtos</w:t>
-      </w:r>
-      <w:r>
-        <w:rPr>
-          <w:b/>
-        </w:rPr>
-        <w:t>.txt</w:t>
-      </w:r>
-      <w:r>
-        <w:t>.</w:t>
-      </w:r>
-    </w:p>
-    <w:p/>
-    <w:p>
-      <w:pPr>
-        <w:pStyle w:val="Cabealho3"/>
-      </w:pPr>
-      <w:r>
-        <w:t>Estruturas de dados</w:t>
-      </w:r>
-    </w:p>
-    <w:p/>
-    <w:p>
-      <w:pPr>
-        <w:jc w:val="both"/>
-      </w:pPr>
-      <w:r>
-        <w:t>Os</w:t>
-      </w:r>
-      <w:r>
-        <w:t xml:space="preserve"> códigos de </w:t>
-      </w:r>
-      <w:r>
-        <w:t>produto, tal como</w:t>
-      </w:r>
-      <w:r>
-        <w:t xml:space="preserve"> os códigos </w:t>
-      </w:r>
-      <w:r>
-        <w:t>de cliente,</w:t>
-      </w:r>
-      <w:r>
-        <w:t xml:space="preserve"> começam por uma</w:t>
-      </w:r>
-      <w:r>
-        <w:t xml:space="preserve"> </w:t>
-      </w:r>
-      <w:r>
-        <w:t>das</w:t>
-      </w:r>
-      <w:r>
-        <w:t xml:space="preserve"> 26 </w:t>
-      </w:r>
-      <w:r>
-        <w:t>letras maiúsculas</w:t>
-      </w:r>
-      <w:r>
-        <w:t xml:space="preserve"> </w:t>
-      </w:r>
-      <w:r>
-        <w:t>existentes.</w:t>
-      </w:r>
-      <w:r>
-        <w:t xml:space="preserve"> </w:t>
-      </w:r>
-      <w:r>
-        <w:t xml:space="preserve">Além disso, o tipo de operações que se pretende realizar sobre um catálogo de produtos é idêntico ao tipo de operações realizadas sobre um catálogo de clientes, logo a estruturação que escolhemos para o catálogo de produtos é idêntica à que já foi apresentada para o catálogo de clientes. </w:t>
-      </w:r>
-    </w:p>
-    <w:p>
-      <w:pPr>
-        <w:jc w:val="both"/>
-      </w:pPr>
-    </w:p>
-    <w:p>
-      <w:pPr>
-        <w:jc w:val="both"/>
-      </w:pPr>
-      <w:r>
-        <w:t>A única diferença relativamente ao catálogo de clientes é que neste caso estamos a guardar códigos de produtos e portanto t</w:t>
-      </w:r>
-      <w:r>
-        <w:t xml:space="preserve">emos </w:t>
-      </w:r>
-      <w:r>
-        <w:t>uma estrutura designada por</w:t>
-      </w:r>
-      <w:r>
-        <w:t xml:space="preserve"> </w:t>
-      </w:r>
-      <w:r>
-        <w:rPr>
-          <w:b/>
-        </w:rPr>
-        <w:t>struct cat</w:t>
-      </w:r>
-      <w:r>
-        <w:rPr>
-          <w:b/>
-        </w:rPr>
-        <w:t>Prods</w:t>
-      </w:r>
       <w:r>
         <w:t xml:space="preserve">-no ficheiro </w:t>
       </w:r>
@@ -11125,7 +11408,13 @@
         <w:t>Produtos.c</w:t>
       </w:r>
       <w:r>
-        <w:t>, ilustrada por</w:t>
+        <w:t>,</w:t>
+      </w:r>
+      <w:r>
+        <w:t xml:space="preserve"> que pode ser</w:t>
+      </w:r>
+      <w:r>
+        <w:t xml:space="preserve"> ilustrada por</w:t>
       </w:r>
       <w:r>
         <w:t>:</w:t>
@@ -11144,6 +11433,7 @@
       <w:r>
         <w:rPr>
           <w:noProof/>
+          <w:lang w:val="en-US"/>
         </w:rPr>
         <mc:AlternateContent>
           <mc:Choice Requires="wps">
@@ -11275,7 +11565,7 @@
               </wp:inline>
             </w:drawing>
           </mc:Choice>
-          <mc:Fallback>
+          <mc:Fallback xmlns="">
             <w:pict>
               <v:shape w14:anchorId="11BF4878" id="_x0000_s1031" type="#_x0000_t202" style="width:185.9pt;height:110.6pt;visibility:visible;mso-wrap-style:square;mso-left-percent:-10001;mso-top-percent:-10001;mso-position-horizontal:absolute;mso-position-horizontal-relative:char;mso-position-vertical:absolute;mso-position-vertical-relative:line;mso-left-percent:-10001;mso-top-percent:-10001;v-text-anchor:top" o:gfxdata="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">
                 <v:textbox style="mso-fit-shape-to-text:t">
@@ -11614,7 +11904,13 @@
         <w:jc w:val="both"/>
       </w:pPr>
       <w:r>
-        <w:t xml:space="preserve">A definição do tipo abstrato de dados do catálogo de produtos é também semelhante às restantes definições de TADs apresentadas anteriormente, pelo que temos, no ficheiro </w:t>
+        <w:t xml:space="preserve">A definição do tipo abstrato de dados do catálogo de produtos é também semelhante às restantes definições de </w:t>
+      </w:r>
+      <w:r>
+        <w:t>TADs apresentadas anteriormente,</w:t>
+      </w:r>
+      <w:r>
+        <w:t xml:space="preserve"> pelo que temos, no ficheiro </w:t>
       </w:r>
       <w:r>
         <w:rPr>
@@ -11623,7 +11919,7 @@
         <w:t>catalogoProdutos.h</w:t>
       </w:r>
       <w:r>
-        <w:t>, a seguinte linha:</w:t>
+        <w:t>, a linha:</w:t>
       </w:r>
     </w:p>
     <w:p>
@@ -11696,6 +11992,7 @@
           <w:tab w:val="num" w:pos="360"/>
         </w:tabs>
         <w:ind w:left="360"/>
+        <w:jc w:val="both"/>
       </w:pPr>
       <w:r>
         <w:rPr>
@@ -11732,6 +12029,7 @@
     </w:p>
     <w:p>
       <w:pPr>
+        <w:jc w:val="both"/>
         <w:rPr>
           <w:sz w:val="20"/>
           <w:szCs w:val="20"/>
@@ -11777,6 +12075,7 @@
       <w:pPr>
         <w:pStyle w:val="Listadecont2"/>
         <w:ind w:left="0" w:firstLine="360"/>
+        <w:jc w:val="both"/>
         <w:rPr>
           <w:b/>
           <w:sz w:val="20"/>
@@ -11796,6 +12095,7 @@
       <w:pPr>
         <w:pStyle w:val="Listadecont2"/>
         <w:ind w:left="0" w:firstLine="360"/>
+        <w:jc w:val="both"/>
         <w:rPr>
           <w:sz w:val="20"/>
           <w:szCs w:val="20"/>
@@ -11843,6 +12143,7 @@
           <w:tab w:val="num" w:pos="360"/>
         </w:tabs>
         <w:ind w:left="360"/>
+        <w:jc w:val="both"/>
       </w:pPr>
       <w:r>
         <w:rPr>
@@ -11903,6 +12204,7 @@
     </w:p>
     <w:p>
       <w:pPr>
+        <w:jc w:val="both"/>
         <w:rPr>
           <w:sz w:val="20"/>
           <w:szCs w:val="20"/>
@@ -11996,6 +12298,7 @@
       <w:pPr>
         <w:pStyle w:val="Listadecont2"/>
         <w:ind w:left="0" w:firstLine="360"/>
+        <w:jc w:val="both"/>
         <w:rPr>
           <w:sz w:val="20"/>
           <w:szCs w:val="20"/>
@@ -12014,6 +12317,7 @@
       <w:pPr>
         <w:pStyle w:val="Listadecont2"/>
         <w:ind w:left="705"/>
+        <w:jc w:val="both"/>
         <w:rPr>
           <w:sz w:val="20"/>
           <w:szCs w:val="20"/>
@@ -12065,6 +12369,7 @@
     <w:p>
       <w:pPr>
         <w:spacing w:after="160" w:line="259" w:lineRule="auto"/>
+        <w:jc w:val="both"/>
         <w:rPr>
           <w:sz w:val="20"/>
           <w:szCs w:val="20"/>
@@ -12143,6 +12448,7 @@
     </w:p>
     <w:p>
       <w:pPr>
+        <w:jc w:val="both"/>
         <w:rPr>
           <w:sz w:val="20"/>
           <w:szCs w:val="20"/>
@@ -12203,6 +12509,7 @@
       <w:pPr>
         <w:pStyle w:val="Listadecont2"/>
         <w:ind w:left="360"/>
+        <w:jc w:val="both"/>
         <w:rPr>
           <w:b/>
           <w:sz w:val="20"/>
@@ -12222,6 +12529,7 @@
       <w:pPr>
         <w:pStyle w:val="Listadecont2"/>
         <w:ind w:left="360" w:firstLine="348"/>
+        <w:jc w:val="both"/>
         <w:rPr>
           <w:sz w:val="20"/>
           <w:szCs w:val="20"/>
@@ -12253,6 +12561,7 @@
       <w:pPr>
         <w:pStyle w:val="Listadecont2"/>
         <w:ind w:left="360" w:firstLine="348"/>
+        <w:jc w:val="both"/>
         <w:rPr>
           <w:sz w:val="20"/>
           <w:szCs w:val="20"/>
@@ -12271,6 +12580,7 @@
           <w:tab w:val="num" w:pos="360"/>
         </w:tabs>
         <w:ind w:left="360"/>
+        <w:jc w:val="both"/>
       </w:pPr>
       <w:r>
         <w:t xml:space="preserve">int </w:t>
@@ -12311,6 +12621,7 @@
     <w:p>
       <w:pPr>
         <w:ind w:left="360"/>
+        <w:jc w:val="both"/>
         <w:rPr>
           <w:sz w:val="20"/>
           <w:szCs w:val="20"/>
@@ -12321,6 +12632,7 @@
     <w:p>
       <w:pPr>
         <w:ind w:left="360"/>
+        <w:jc w:val="both"/>
         <w:rPr>
           <w:b/>
           <w:sz w:val="20"/>
@@ -12341,6 +12653,7 @@
     <w:p>
       <w:pPr>
         <w:ind w:left="360"/>
+        <w:jc w:val="both"/>
         <w:rPr>
           <w:sz w:val="20"/>
           <w:szCs w:val="20"/>
@@ -12393,6 +12706,7 @@
     <w:p>
       <w:pPr>
         <w:ind w:left="360"/>
+        <w:jc w:val="both"/>
         <w:rPr>
           <w:sz w:val="20"/>
           <w:szCs w:val="20"/>
@@ -12418,6 +12732,7 @@
           <w:tab w:val="num" w:pos="360"/>
         </w:tabs>
         <w:ind w:left="360"/>
+        <w:jc w:val="both"/>
         <w:rPr>
           <w:lang w:val="pt-PT"/>
         </w:rPr>
@@ -12481,6 +12796,7 @@
     </w:p>
     <w:p>
       <w:pPr>
+        <w:jc w:val="both"/>
         <w:rPr>
           <w:sz w:val="20"/>
           <w:szCs w:val="20"/>
@@ -12490,6 +12806,7 @@
     <w:p>
       <w:pPr>
         <w:ind w:left="360"/>
+        <w:jc w:val="both"/>
         <w:rPr>
           <w:sz w:val="20"/>
           <w:szCs w:val="20"/>
@@ -12520,6 +12837,7 @@
     <w:p>
       <w:pPr>
         <w:ind w:left="360"/>
+        <w:jc w:val="both"/>
         <w:rPr>
           <w:b/>
           <w:sz w:val="20"/>
@@ -12573,6 +12891,7 @@
     <w:p>
       <w:pPr>
         <w:ind w:left="360"/>
+        <w:jc w:val="both"/>
         <w:rPr>
           <w:sz w:val="20"/>
           <w:szCs w:val="20"/>
@@ -12591,6 +12910,7 @@
           <w:tab w:val="num" w:pos="360"/>
         </w:tabs>
         <w:ind w:left="360"/>
+        <w:jc w:val="both"/>
       </w:pPr>
       <w:r>
         <w:rPr>
@@ -12688,6 +13008,7 @@
       <w:pPr>
         <w:pStyle w:val="Listadecont2"/>
         <w:ind w:left="0" w:firstLine="360"/>
+        <w:jc w:val="both"/>
         <w:rPr>
           <w:b/>
           <w:sz w:val="20"/>
@@ -12707,6 +13028,7 @@
       <w:pPr>
         <w:pStyle w:val="Listadecont2"/>
         <w:ind w:left="0"/>
+        <w:jc w:val="both"/>
         <w:rPr>
           <w:sz w:val="20"/>
           <w:szCs w:val="20"/>
@@ -12740,6 +13062,7 @@
           <w:tab w:val="num" w:pos="360"/>
         </w:tabs>
         <w:ind w:left="360"/>
+        <w:jc w:val="both"/>
       </w:pPr>
       <w:r>
         <w:rPr>
@@ -12787,6 +13110,7 @@
       <w:pPr>
         <w:pStyle w:val="Listadecont2"/>
         <w:ind w:left="0"/>
+        <w:jc w:val="both"/>
         <w:rPr>
           <w:rFonts w:asciiTheme="minorHAnsi" w:eastAsiaTheme="minorEastAsia" w:hAnsiTheme="minorHAnsi"/>
           <w:iCs/>
@@ -12799,6 +13123,7 @@
       <w:pPr>
         <w:pStyle w:val="Listadecont2"/>
         <w:ind w:left="360"/>
+        <w:jc w:val="both"/>
         <w:rPr>
           <w:sz w:val="20"/>
           <w:szCs w:val="20"/>
@@ -12911,22 +13236,31 @@
         </w:rPr>
         <w:t>produtos</w:t>
       </w:r>
+      <w:r>
+        <w:rPr>
+          <w:rFonts w:asciiTheme="minorHAnsi" w:hAnsiTheme="minorHAnsi"/>
+          <w:iCs/>
+          <w:lang w:val="pt-PT"/>
+        </w:rPr>
+        <w:t xml:space="preserve"> começados pela letra especificada no 2º argumento.</w:t>
+      </w:r>
+    </w:p>
+    <w:p>
+      <w:pPr>
+        <w:pStyle w:val="Cabealho2"/>
+      </w:pPr>
+      <w:r>
+        <w:br w:type="page"/>
+      </w:r>
+      <w:r>
+        <w:lastRenderedPageBreak/>
+        <w:t>FaturacaoGlobal</w:t>
+      </w:r>
+    </w:p>
+    <w:p/>
+    <w:p>
       <w:bookmarkStart w:id="26" w:name="_GoBack"/>
       <w:bookmarkEnd w:id="26"/>
-      <w:r>
-        <w:rPr>
-          <w:rFonts w:asciiTheme="minorHAnsi" w:hAnsiTheme="minorHAnsi"/>
-          <w:iCs/>
-          <w:lang w:val="pt-PT"/>
-        </w:rPr>
-        <w:t xml:space="preserve"> começados pela letra especificada no 2º argumento.</w:t>
-      </w:r>
-    </w:p>
-    <w:p>
-      <w:pPr>
-        <w:pStyle w:val="Listadecont2"/>
-        <w:ind w:left="0"/>
-      </w:pPr>
     </w:p>
     <w:sectPr>
       <w:headerReference w:type="default" r:id="rId19"/>
@@ -12971,6 +13305,7 @@
         <w:docPartUnique/>
       </w:docPartObj>
     </w:sdtPr>
+    <w:sdtEndPr/>
     <w:sdtContent>
       <w:p>
         <w:pPr>
@@ -12990,7 +13325,7 @@
           <w:rPr>
             <w:noProof/>
           </w:rPr>
-          <w:t>14</w:t>
+          <w:t>15</w:t>
         </w:r>
         <w:r>
           <w:fldChar w:fldCharType="end"/>
@@ -15642,6 +15977,13 @@
         </dgm:presLayoutVars>
       </dgm:prSet>
       <dgm:spPr/>
+      <dgm:t>
+        <a:bodyPr/>
+        <a:lstStyle/>
+        <a:p>
+          <a:endParaRPr lang="pt-PT"/>
+        </a:p>
+      </dgm:t>
     </dgm:pt>
     <dgm:pt modelId="{35BFEF9C-75ED-45DD-A6E0-A22464875725}" type="pres">
       <dgm:prSet presAssocID="{3813BAD5-F020-43BA-94C4-051BB18E09F1}" presName="hierRoot1" presStyleCnt="0"/>
@@ -15688,6 +16030,13 @@
     <dgm:pt modelId="{82F95723-4E40-44EE-9733-FEDEE13911EA}" type="pres">
       <dgm:prSet presAssocID="{A9ED4FD6-6E57-4015-ADF5-AD1F18BB8050}" presName="Name10" presStyleLbl="parChTrans1D2" presStyleIdx="0" presStyleCnt="2"/>
       <dgm:spPr/>
+      <dgm:t>
+        <a:bodyPr/>
+        <a:lstStyle/>
+        <a:p>
+          <a:endParaRPr lang="pt-PT"/>
+        </a:p>
+      </dgm:t>
     </dgm:pt>
     <dgm:pt modelId="{8ED26444-AE9C-419D-AF1B-9AA515B8DC44}" type="pres">
       <dgm:prSet presAssocID="{60BDCFEF-0276-4705-9C76-A2C6EA57400F}" presName="hierRoot2" presStyleCnt="0"/>
@@ -15719,6 +16068,13 @@
         </dgm:presLayoutVars>
       </dgm:prSet>
       <dgm:spPr/>
+      <dgm:t>
+        <a:bodyPr/>
+        <a:lstStyle/>
+        <a:p>
+          <a:endParaRPr lang="pt-PT"/>
+        </a:p>
+      </dgm:t>
     </dgm:pt>
     <dgm:pt modelId="{738B5A51-C00C-46B0-8100-55021DB32CC2}" type="pres">
       <dgm:prSet presAssocID="{60BDCFEF-0276-4705-9C76-A2C6EA57400F}" presName="hierChild3" presStyleCnt="0"/>
@@ -15727,6 +16083,13 @@
     <dgm:pt modelId="{0B6D91AE-1C75-48B8-A6A7-C652EAB5AAD9}" type="pres">
       <dgm:prSet presAssocID="{C2AC67E5-204A-40D9-B22C-BE353FD6CCE6}" presName="Name17" presStyleLbl="parChTrans1D3" presStyleIdx="0" presStyleCnt="3"/>
       <dgm:spPr/>
+      <dgm:t>
+        <a:bodyPr/>
+        <a:lstStyle/>
+        <a:p>
+          <a:endParaRPr lang="pt-PT"/>
+        </a:p>
+      </dgm:t>
     </dgm:pt>
     <dgm:pt modelId="{F324041D-DA9A-4190-AA7C-482EA38DC896}" type="pres">
       <dgm:prSet presAssocID="{D4BCA687-0C1B-4CF6-9A39-E2CEA2678295}" presName="hierRoot3" presStyleCnt="0"/>
@@ -15758,6 +16121,13 @@
         </dgm:presLayoutVars>
       </dgm:prSet>
       <dgm:spPr/>
+      <dgm:t>
+        <a:bodyPr/>
+        <a:lstStyle/>
+        <a:p>
+          <a:endParaRPr lang="pt-PT"/>
+        </a:p>
+      </dgm:t>
     </dgm:pt>
     <dgm:pt modelId="{059A0B01-F822-4FCC-919A-CD7B6FEFF46A}" type="pres">
       <dgm:prSet presAssocID="{D4BCA687-0C1B-4CF6-9A39-E2CEA2678295}" presName="hierChild4" presStyleCnt="0"/>
@@ -15766,6 +16136,13 @@
     <dgm:pt modelId="{DE321AEF-FD12-4774-B887-47A38C00E6A0}" type="pres">
       <dgm:prSet presAssocID="{8AE1ED81-17CE-4C2A-9D11-ADDEE0134FD6}" presName="Name17" presStyleLbl="parChTrans1D3" presStyleIdx="1" presStyleCnt="3"/>
       <dgm:spPr/>
+      <dgm:t>
+        <a:bodyPr/>
+        <a:lstStyle/>
+        <a:p>
+          <a:endParaRPr lang="pt-PT"/>
+        </a:p>
+      </dgm:t>
     </dgm:pt>
     <dgm:pt modelId="{2CCE1344-92F3-46C2-8E47-3ABC20322DCB}" type="pres">
       <dgm:prSet presAssocID="{9240D182-F968-49E1-9067-0A712A47FAAA}" presName="hierRoot3" presStyleCnt="0"/>
@@ -15812,6 +16189,13 @@
     <dgm:pt modelId="{F4F98CFC-7C65-4D61-889E-30137BE870BD}" type="pres">
       <dgm:prSet presAssocID="{2A0EE2A3-97D3-47E4-AE45-DA4EFEB81960}" presName="Name10" presStyleLbl="parChTrans1D2" presStyleIdx="1" presStyleCnt="2"/>
       <dgm:spPr/>
+      <dgm:t>
+        <a:bodyPr/>
+        <a:lstStyle/>
+        <a:p>
+          <a:endParaRPr lang="pt-PT"/>
+        </a:p>
+      </dgm:t>
     </dgm:pt>
     <dgm:pt modelId="{1DADB6FA-EEA9-4ECE-B51E-4F9987A755B6}" type="pres">
       <dgm:prSet presAssocID="{2D5716E7-82FB-4188-B429-4B9319BC92FD}" presName="hierRoot2" presStyleCnt="0"/>
@@ -15858,6 +16242,13 @@
     <dgm:pt modelId="{0980A825-EA8B-4E60-AA96-0C31DCAC5CEB}" type="pres">
       <dgm:prSet presAssocID="{8464EA3D-FDBC-4911-879E-D2FEDE27EDED}" presName="Name17" presStyleLbl="parChTrans1D3" presStyleIdx="2" presStyleCnt="3"/>
       <dgm:spPr/>
+      <dgm:t>
+        <a:bodyPr/>
+        <a:lstStyle/>
+        <a:p>
+          <a:endParaRPr lang="pt-PT"/>
+        </a:p>
+      </dgm:t>
     </dgm:pt>
     <dgm:pt modelId="{FD3ECE95-DA7C-495A-BC26-82FAC48903CF}" type="pres">
       <dgm:prSet presAssocID="{FEED71A5-2518-46F9-9176-A9CADA96CB99}" presName="hierRoot3" presStyleCnt="0"/>
@@ -15889,6 +16280,13 @@
         </dgm:presLayoutVars>
       </dgm:prSet>
       <dgm:spPr/>
+      <dgm:t>
+        <a:bodyPr/>
+        <a:lstStyle/>
+        <a:p>
+          <a:endParaRPr lang="pt-PT"/>
+        </a:p>
+      </dgm:t>
     </dgm:pt>
     <dgm:pt modelId="{4E71CA3F-54DB-479F-966D-E83D16711FE1}" type="pres">
       <dgm:prSet presAssocID="{FEED71A5-2518-46F9-9176-A9CADA96CB99}" presName="hierChild4" presStyleCnt="0"/>

</xml_diff>